<commit_message>
I just started the document of errors
</commit_message>
<xml_diff>
--- a/Testing/Software_Quality_Testing.docx
+++ b/Testing/Software_Quality_Testing.docx
@@ -339,15 +339,7 @@
           <w:rFonts w:ascii="Arial" w:eastAsia="Times New Roman" w:hAnsi="Arial" w:cs="Arial"/>
           <w:lang w:val="en-US" w:eastAsia="es-ES_tradnl"/>
         </w:rPr>
-        <w:t xml:space="preserve">Before we can even start testing </w:t>
-      </w:r>
-      <w:proofErr w:type="spellStart"/>
-      <w:r>
-        <w:rPr>
-          <w:rFonts w:ascii="Arial" w:eastAsia="Times New Roman" w:hAnsi="Arial" w:cs="Arial"/>
-          <w:lang w:val="en-US" w:eastAsia="es-ES_tradnl"/>
-        </w:rPr>
-        <w:t>Aureo</w:t>
+        <w:t>Before we can even start testing Aureo</w:t>
       </w:r>
       <w:r>
         <w:rPr>
@@ -356,7 +348,6 @@
         </w:rPr>
         <w:t>s</w:t>
       </w:r>
-      <w:proofErr w:type="spellEnd"/>
       <w:r>
         <w:rPr>
           <w:rFonts w:ascii="Arial" w:eastAsia="Times New Roman" w:hAnsi="Arial" w:cs="Arial"/>
@@ -376,7 +367,35 @@
           <w:rFonts w:ascii="Arial" w:eastAsia="Times New Roman" w:hAnsi="Arial" w:cs="Arial"/>
           <w:lang w:val="en-US" w:eastAsia="es-ES_tradnl"/>
         </w:rPr>
-        <w:t xml:space="preserve"> to consider the method that is behind it. However, this report exists for getting con</w:t>
+        <w:t xml:space="preserve"> to consider the method</w:t>
+      </w:r>
+      <w:r>
+        <w:rPr>
+          <w:rFonts w:ascii="Arial" w:eastAsia="Times New Roman" w:hAnsi="Arial" w:cs="Arial"/>
+          <w:lang w:val="en-US" w:eastAsia="es-ES_tradnl"/>
+        </w:rPr>
+        <w:t xml:space="preserve">s </w:t>
+      </w:r>
+      <w:r>
+        <w:rPr>
+          <w:rFonts w:ascii="Arial" w:eastAsia="Times New Roman" w:hAnsi="Arial" w:cs="Arial"/>
+          <w:lang w:val="en-US" w:eastAsia="es-ES_tradnl"/>
+        </w:rPr>
+        <w:t xml:space="preserve">that </w:t>
+      </w:r>
+      <w:r>
+        <w:rPr>
+          <w:rFonts w:ascii="Arial" w:eastAsia="Times New Roman" w:hAnsi="Arial" w:cs="Arial"/>
+          <w:lang w:val="en-US" w:eastAsia="es-ES_tradnl"/>
+        </w:rPr>
+        <w:t>are</w:t>
+      </w:r>
+      <w:r>
+        <w:rPr>
+          <w:rFonts w:ascii="Arial" w:eastAsia="Times New Roman" w:hAnsi="Arial" w:cs="Arial"/>
+          <w:lang w:val="en-US" w:eastAsia="es-ES_tradnl"/>
+        </w:rPr>
+        <w:t xml:space="preserve"> behind it. However, this report exists for getting con</w:t>
       </w:r>
       <w:r>
         <w:rPr>
@@ -597,24 +616,32 @@
           <w:lang w:val="en-US" w:eastAsia="es-ES_tradnl"/>
         </w:rPr>
         <w:lastRenderedPageBreak/>
-        <w:t xml:space="preserve">First Method: </w:t>
-      </w:r>
-      <w:proofErr w:type="spellStart"/>
+        <w:t>First Method: Black</w:t>
+      </w:r>
       <w:r>
         <w:rPr>
           <w:rFonts w:ascii="Arial" w:eastAsia="Times New Roman" w:hAnsi="Arial" w:cs="Arial"/>
           <w:b/>
           <w:lang w:val="en-US" w:eastAsia="es-ES_tradnl"/>
         </w:rPr>
-        <w:t>BlackBox</w:t>
-      </w:r>
-      <w:proofErr w:type="spellEnd"/>
-    </w:p>
-    <w:p>
-      <w:pPr>
-        <w:spacing w:line="480" w:lineRule="auto"/>
-        <w:rPr>
-          <w:rFonts w:ascii="Arial" w:eastAsia="Times New Roman" w:hAnsi="Arial" w:cs="Arial"/>
+        <w:t>-</w:t>
+      </w:r>
+      <w:r>
+        <w:rPr>
+          <w:rFonts w:ascii="Arial" w:eastAsia="Times New Roman" w:hAnsi="Arial" w:cs="Arial"/>
+          <w:b/>
+          <w:lang w:val="en-US" w:eastAsia="es-ES_tradnl"/>
+        </w:rPr>
+        <w:t>Box</w:t>
+      </w:r>
+    </w:p>
+    <w:p>
+      <w:pPr>
+        <w:spacing w:line="480" w:lineRule="auto"/>
+        <w:jc w:val="center"/>
+        <w:rPr>
+          <w:rFonts w:ascii="Arial" w:eastAsia="Times New Roman" w:hAnsi="Arial" w:cs="Arial"/>
+          <w:b/>
           <w:lang w:val="en-US" w:eastAsia="es-ES_tradnl"/>
         </w:rPr>
       </w:pPr>
@@ -667,23 +694,21 @@
           <w:rFonts w:ascii="Arial" w:eastAsia="Times New Roman" w:hAnsi="Arial" w:cs="Arial"/>
           <w:lang w:val="en-US" w:eastAsia="es-ES_tradnl"/>
         </w:rPr>
-        <w:t xml:space="preserve">. In spite of focusing in how users get in touch with the functionality, the perspective should be, in how the environment interferes in such of convenient situations where </w:t>
-      </w:r>
-      <w:proofErr w:type="spellStart"/>
-      <w:r>
-        <w:rPr>
-          <w:rFonts w:ascii="Arial" w:eastAsia="Times New Roman" w:hAnsi="Arial" w:cs="Arial"/>
-          <w:lang w:val="en-US" w:eastAsia="es-ES_tradnl"/>
-        </w:rPr>
-        <w:t>Aureos</w:t>
-      </w:r>
-      <w:proofErr w:type="spellEnd"/>
-      <w:r>
-        <w:rPr>
-          <w:rFonts w:ascii="Arial" w:eastAsia="Times New Roman" w:hAnsi="Arial" w:cs="Arial"/>
-          <w:lang w:val="en-US" w:eastAsia="es-ES_tradnl"/>
-        </w:rPr>
-        <w:t xml:space="preserve"> take approach. Black-box attempts to find errors in the following categories (Sommerville I.): </w:t>
+        <w:t>. In spite of focusing in how users get in touch with the functionality, the perspective should be, in how the environment interferes in such of convenient situations where Aureos take approach. Black-</w:t>
+      </w:r>
+      <w:r>
+        <w:rPr>
+          <w:rFonts w:ascii="Arial" w:eastAsia="Times New Roman" w:hAnsi="Arial" w:cs="Arial"/>
+          <w:lang w:val="en-US" w:eastAsia="es-ES_tradnl"/>
+        </w:rPr>
+        <w:t>B</w:t>
+      </w:r>
+      <w:r>
+        <w:rPr>
+          <w:rFonts w:ascii="Arial" w:eastAsia="Times New Roman" w:hAnsi="Arial" w:cs="Arial"/>
+          <w:lang w:val="en-US" w:eastAsia="es-ES_tradnl"/>
+        </w:rPr>
+        <w:t xml:space="preserve">ox attempts to find errors in the following categories (Sommerville I.): </w:t>
       </w:r>
     </w:p>
     <w:p>
@@ -804,30 +829,100 @@
           <w:rFonts w:ascii="Arial" w:eastAsia="Times New Roman" w:hAnsi="Arial" w:cs="Arial"/>
           <w:lang w:val="en-US" w:eastAsia="es-ES_tradnl"/>
         </w:rPr>
-        <w:t>Taking this into account, Black-box take a new vision in how the user interacts with his normal paradigm of seeing the world that surrounds him</w:t>
-      </w:r>
-      <w:r>
-        <w:rPr>
-          <w:rFonts w:ascii="Arial" w:eastAsia="Times New Roman" w:hAnsi="Arial" w:cs="Arial"/>
-          <w:lang w:val="en-US" w:eastAsia="es-ES_tradnl"/>
-        </w:rPr>
-        <w:t xml:space="preserve">; this translates to </w:t>
-      </w:r>
-      <w:proofErr w:type="spellStart"/>
-      <w:r>
-        <w:rPr>
-          <w:rFonts w:ascii="Arial" w:eastAsia="Times New Roman" w:hAnsi="Arial" w:cs="Arial"/>
-          <w:lang w:val="en-US" w:eastAsia="es-ES_tradnl"/>
-        </w:rPr>
-        <w:t>Aureos</w:t>
-      </w:r>
-      <w:proofErr w:type="spellEnd"/>
-      <w:r>
-        <w:rPr>
-          <w:rFonts w:ascii="Arial" w:eastAsia="Times New Roman" w:hAnsi="Arial" w:cs="Arial"/>
-          <w:lang w:val="en-US" w:eastAsia="es-ES_tradnl"/>
-        </w:rPr>
-        <w:t xml:space="preserve">, for having an actual concentration in the camera movements, targets recognition and the database link that is being stimulated during the running of the app. </w:t>
+        <w:t>Taking this into account, Black-</w:t>
+      </w:r>
+      <w:r>
+        <w:rPr>
+          <w:rFonts w:ascii="Arial" w:eastAsia="Times New Roman" w:hAnsi="Arial" w:cs="Arial"/>
+          <w:lang w:val="en-US" w:eastAsia="es-ES_tradnl"/>
+        </w:rPr>
+        <w:t>B</w:t>
+      </w:r>
+      <w:r>
+        <w:rPr>
+          <w:rFonts w:ascii="Arial" w:eastAsia="Times New Roman" w:hAnsi="Arial" w:cs="Arial"/>
+          <w:lang w:val="en-US" w:eastAsia="es-ES_tradnl"/>
+        </w:rPr>
+        <w:t>ox take a new vision in how the user interacts with his normal paradigm of seeing the world that surrounds him</w:t>
+      </w:r>
+      <w:r>
+        <w:rPr>
+          <w:rFonts w:ascii="Arial" w:eastAsia="Times New Roman" w:hAnsi="Arial" w:cs="Arial"/>
+          <w:lang w:val="en-US" w:eastAsia="es-ES_tradnl"/>
+        </w:rPr>
+        <w:t>; this translates to Aureos, for having an actual concentration in the camera movements, targets recognition and the database link that is being stimulated during the running of the app.</w:t>
+      </w:r>
+      <w:r>
+        <w:rPr>
+          <w:rFonts w:ascii="Arial" w:eastAsia="Times New Roman" w:hAnsi="Arial" w:cs="Arial"/>
+          <w:lang w:val="en-US" w:eastAsia="es-ES_tradnl"/>
+        </w:rPr>
+        <w:t xml:space="preserve"> </w:t>
+      </w:r>
+    </w:p>
+    <w:p>
+      <w:pPr>
+        <w:spacing w:line="480" w:lineRule="auto"/>
+        <w:rPr>
+          <w:rFonts w:ascii="Arial" w:eastAsia="Times New Roman" w:hAnsi="Arial" w:cs="Arial"/>
+          <w:lang w:val="en-US" w:eastAsia="es-ES_tradnl"/>
+        </w:rPr>
+      </w:pPr>
+      <w:r>
+        <w:rPr>
+          <w:rFonts w:ascii="Arial" w:eastAsia="Times New Roman" w:hAnsi="Arial" w:cs="Arial"/>
+          <w:lang w:val="en-US" w:eastAsia="es-ES_tradnl"/>
+        </w:rPr>
+        <w:t>The regular sets of inputs and test cases that were mention before, staged on the Black-Box technique, making the delimitation of objectives, almost digestive; nonetheless, Black-Box only takes the relationship between the user and the external factors, which means that other scenarios are not taking into account</w:t>
+      </w:r>
+      <w:r>
+        <w:rPr>
+          <w:rFonts w:ascii="Arial" w:eastAsia="Times New Roman" w:hAnsi="Arial" w:cs="Arial"/>
+          <w:lang w:val="en-US" w:eastAsia="es-ES_tradnl"/>
+        </w:rPr>
+        <w:t>.</w:t>
+      </w:r>
+      <w:r>
+        <w:rPr>
+          <w:rFonts w:ascii="Arial" w:eastAsia="Times New Roman" w:hAnsi="Arial" w:cs="Arial"/>
+          <w:lang w:val="en-US" w:eastAsia="es-ES_tradnl"/>
+        </w:rPr>
+        <w:t xml:space="preserve"> </w:t>
+      </w:r>
+      <w:r>
+        <w:rPr>
+          <w:rFonts w:ascii="Arial" w:eastAsia="Times New Roman" w:hAnsi="Arial" w:cs="Arial"/>
+          <w:lang w:val="en-US" w:eastAsia="es-ES_tradnl"/>
+        </w:rPr>
+        <w:t>T</w:t>
+      </w:r>
+      <w:r>
+        <w:rPr>
+          <w:rFonts w:ascii="Arial" w:eastAsia="Times New Roman" w:hAnsi="Arial" w:cs="Arial"/>
+          <w:lang w:val="en-US" w:eastAsia="es-ES_tradnl"/>
+        </w:rPr>
+        <w:t>o solve this situation</w:t>
+      </w:r>
+      <w:r>
+        <w:rPr>
+          <w:rFonts w:ascii="Arial" w:eastAsia="Times New Roman" w:hAnsi="Arial" w:cs="Arial"/>
+          <w:lang w:val="en-US" w:eastAsia="es-ES_tradnl"/>
+        </w:rPr>
+        <w:t>,</w:t>
+      </w:r>
+      <w:r>
+        <w:rPr>
+          <w:rFonts w:ascii="Arial" w:eastAsia="Times New Roman" w:hAnsi="Arial" w:cs="Arial"/>
+          <w:lang w:val="en-US" w:eastAsia="es-ES_tradnl"/>
+        </w:rPr>
+        <w:t xml:space="preserve"> another technique of validation</w:t>
+      </w:r>
+      <w:r>
+        <w:rPr>
+          <w:rFonts w:ascii="Arial" w:eastAsia="Times New Roman" w:hAnsi="Arial" w:cs="Arial"/>
+          <w:lang w:val="en-US" w:eastAsia="es-ES_tradnl"/>
+        </w:rPr>
+        <w:t xml:space="preserve"> is taken.</w:t>
       </w:r>
       <w:bookmarkStart w:id="0" w:name="_GoBack"/>
       <w:bookmarkEnd w:id="0"/>
@@ -835,7 +930,232 @@
     <w:p>
       <w:pPr>
         <w:spacing w:line="480" w:lineRule="auto"/>
-        <w:ind w:firstLine="708"/>
+        <w:rPr>
+          <w:rFonts w:ascii="Arial" w:eastAsia="Times New Roman" w:hAnsi="Arial" w:cs="Arial"/>
+          <w:lang w:val="en-US" w:eastAsia="es-ES_tradnl"/>
+        </w:rPr>
+      </w:pPr>
+    </w:p>
+    <w:p>
+      <w:pPr>
+        <w:spacing w:line="480" w:lineRule="auto"/>
+        <w:rPr>
+          <w:rFonts w:ascii="Arial" w:eastAsia="Times New Roman" w:hAnsi="Arial" w:cs="Arial"/>
+          <w:lang w:val="en-US" w:eastAsia="es-ES_tradnl"/>
+        </w:rPr>
+      </w:pPr>
+    </w:p>
+    <w:p>
+      <w:pPr>
+        <w:spacing w:line="480" w:lineRule="auto"/>
+        <w:jc w:val="center"/>
+        <w:rPr>
+          <w:rFonts w:ascii="Arial" w:eastAsia="Times New Roman" w:hAnsi="Arial" w:cs="Arial"/>
+          <w:b/>
+          <w:lang w:val="en-US" w:eastAsia="es-ES_tradnl"/>
+        </w:rPr>
+      </w:pPr>
+      <w:r>
+        <w:rPr>
+          <w:rFonts w:ascii="Arial" w:eastAsia="Times New Roman" w:hAnsi="Arial" w:cs="Arial"/>
+          <w:b/>
+          <w:lang w:val="en-US" w:eastAsia="es-ES_tradnl"/>
+        </w:rPr>
+        <w:lastRenderedPageBreak/>
+        <w:t>Second Method: Monkey Testing</w:t>
+      </w:r>
+    </w:p>
+    <w:p>
+      <w:pPr>
+        <w:spacing w:line="480" w:lineRule="auto"/>
+        <w:rPr>
+          <w:rFonts w:ascii="Arial" w:eastAsia="Times New Roman" w:hAnsi="Arial" w:cs="Arial"/>
+          <w:lang w:val="en-US" w:eastAsia="es-ES_tradnl"/>
+        </w:rPr>
+      </w:pPr>
+    </w:p>
+    <w:p>
+      <w:pPr>
+        <w:spacing w:line="480" w:lineRule="auto"/>
+        <w:rPr>
+          <w:rFonts w:ascii="Arial" w:eastAsia="Times New Roman" w:hAnsi="Arial" w:cs="Arial"/>
+          <w:lang w:val="en-US" w:eastAsia="es-ES_tradnl"/>
+        </w:rPr>
+      </w:pPr>
+      <w:r>
+        <w:rPr>
+          <w:rFonts w:ascii="Arial" w:eastAsia="Times New Roman" w:hAnsi="Arial" w:cs="Arial"/>
+          <w:lang w:val="en-US" w:eastAsia="es-ES_tradnl"/>
+        </w:rPr>
+        <w:t xml:space="preserve">As a matter of fact, XR apps use the graphic engine </w:t>
+      </w:r>
+      <w:r>
+        <w:rPr>
+          <w:rFonts w:ascii="Arial" w:eastAsia="Times New Roman" w:hAnsi="Arial" w:cs="Arial"/>
+          <w:lang w:val="en-US" w:eastAsia="es-ES_tradnl"/>
+        </w:rPr>
+        <w:t xml:space="preserve">of </w:t>
+      </w:r>
+      <w:r>
+        <w:rPr>
+          <w:rFonts w:ascii="Arial" w:eastAsia="Times New Roman" w:hAnsi="Arial" w:cs="Arial"/>
+          <w:lang w:val="en-US" w:eastAsia="es-ES_tradnl"/>
+        </w:rPr>
+        <w:t>mobile device</w:t>
+      </w:r>
+      <w:r>
+        <w:rPr>
+          <w:rFonts w:ascii="Arial" w:eastAsia="Times New Roman" w:hAnsi="Arial" w:cs="Arial"/>
+          <w:lang w:val="en-US" w:eastAsia="es-ES_tradnl"/>
+        </w:rPr>
+        <w:t>s</w:t>
+      </w:r>
+      <w:r>
+        <w:rPr>
+          <w:rFonts w:ascii="Arial" w:eastAsia="Times New Roman" w:hAnsi="Arial" w:cs="Arial"/>
+          <w:lang w:val="en-US" w:eastAsia="es-ES_tradnl"/>
+        </w:rPr>
+        <w:t>. This demand of resources of the system</w:t>
+      </w:r>
+      <w:r>
+        <w:rPr>
+          <w:rFonts w:ascii="Arial" w:eastAsia="Times New Roman" w:hAnsi="Arial" w:cs="Arial"/>
+          <w:lang w:val="en-US" w:eastAsia="es-ES_tradnl"/>
+        </w:rPr>
+        <w:t xml:space="preserve">, can set up tons of events during the day life of the user. Monkey Testing will allow to test Aureos in almost every single scenario where the user and the app, get in touch. It performs the regular routines of an application; how many crashes can occur through different platforms and/or devices. </w:t>
+      </w:r>
+    </w:p>
+    <w:p>
+      <w:pPr>
+        <w:spacing w:line="480" w:lineRule="auto"/>
+        <w:rPr>
+          <w:rFonts w:ascii="Arial" w:eastAsia="Times New Roman" w:hAnsi="Arial" w:cs="Arial"/>
+          <w:lang w:val="en-US" w:eastAsia="es-ES_tradnl"/>
+        </w:rPr>
+      </w:pPr>
+      <w:r>
+        <w:rPr>
+          <w:rFonts w:ascii="Arial" w:eastAsia="Times New Roman" w:hAnsi="Arial" w:cs="Arial"/>
+          <w:lang w:val="en-US" w:eastAsia="es-ES_tradnl"/>
+        </w:rPr>
+        <w:t xml:space="preserve">For allowing the use of Monkey Testing, terms </w:t>
+      </w:r>
+      <w:r>
+        <w:rPr>
+          <w:rFonts w:ascii="Arial" w:eastAsia="Times New Roman" w:hAnsi="Arial" w:cs="Arial"/>
+          <w:lang w:val="en-US" w:eastAsia="es-ES_tradnl"/>
+        </w:rPr>
+        <w:t>are</w:t>
+      </w:r>
+      <w:r>
+        <w:rPr>
+          <w:rFonts w:ascii="Arial" w:eastAsia="Times New Roman" w:hAnsi="Arial" w:cs="Arial"/>
+          <w:lang w:val="en-US" w:eastAsia="es-ES_tradnl"/>
+        </w:rPr>
+        <w:t xml:space="preserve"> defined</w:t>
+      </w:r>
+      <w:r>
+        <w:rPr>
+          <w:rFonts w:ascii="Arial" w:eastAsia="Times New Roman" w:hAnsi="Arial" w:cs="Arial"/>
+          <w:lang w:val="en-US" w:eastAsia="es-ES_tradnl"/>
+        </w:rPr>
+        <w:t xml:space="preserve"> below</w:t>
+      </w:r>
+      <w:r>
+        <w:rPr>
+          <w:rFonts w:ascii="Arial" w:eastAsia="Times New Roman" w:hAnsi="Arial" w:cs="Arial"/>
+          <w:lang w:val="en-US" w:eastAsia="es-ES_tradnl"/>
+        </w:rPr>
+        <w:t xml:space="preserve">: </w:t>
+      </w:r>
+    </w:p>
+    <w:p>
+      <w:pPr>
+        <w:pStyle w:val="Prrafodelista"/>
+        <w:numPr>
+          <w:ilvl w:val="0"/>
+          <w:numId w:val="2"/>
+        </w:numPr>
+        <w:spacing w:line="480" w:lineRule="auto"/>
+        <w:rPr>
+          <w:rFonts w:ascii="Arial" w:eastAsia="Times New Roman" w:hAnsi="Arial" w:cs="Arial"/>
+          <w:lang w:val="en-US" w:eastAsia="es-ES_tradnl"/>
+        </w:rPr>
+      </w:pPr>
+      <w:r>
+        <w:rPr>
+          <w:rFonts w:ascii="Arial" w:eastAsia="Times New Roman" w:hAnsi="Arial" w:cs="Arial"/>
+          <w:lang w:val="en-US" w:eastAsia="es-ES_tradnl"/>
+        </w:rPr>
+        <w:t>A number of testers will be defined</w:t>
+      </w:r>
+    </w:p>
+    <w:p>
+      <w:pPr>
+        <w:pStyle w:val="Prrafodelista"/>
+        <w:numPr>
+          <w:ilvl w:val="0"/>
+          <w:numId w:val="2"/>
+        </w:numPr>
+        <w:spacing w:line="480" w:lineRule="auto"/>
+        <w:rPr>
+          <w:rFonts w:ascii="Arial" w:eastAsia="Times New Roman" w:hAnsi="Arial" w:cs="Arial"/>
+          <w:lang w:val="en-US" w:eastAsia="es-ES_tradnl"/>
+        </w:rPr>
+      </w:pPr>
+      <w:r>
+        <w:rPr>
+          <w:rFonts w:ascii="Arial" w:eastAsia="Times New Roman" w:hAnsi="Arial" w:cs="Arial"/>
+          <w:lang w:val="en-US" w:eastAsia="es-ES_tradnl"/>
+        </w:rPr>
+        <w:t>Random devices should be reported</w:t>
+      </w:r>
+    </w:p>
+    <w:p>
+      <w:pPr>
+        <w:pStyle w:val="Prrafodelista"/>
+        <w:numPr>
+          <w:ilvl w:val="0"/>
+          <w:numId w:val="2"/>
+        </w:numPr>
+        <w:spacing w:line="480" w:lineRule="auto"/>
+        <w:rPr>
+          <w:rFonts w:ascii="Arial" w:eastAsia="Times New Roman" w:hAnsi="Arial" w:cs="Arial"/>
+          <w:lang w:val="en-US" w:eastAsia="es-ES_tradnl"/>
+        </w:rPr>
+      </w:pPr>
+      <w:r>
+        <w:rPr>
+          <w:rFonts w:ascii="Arial" w:eastAsia="Times New Roman" w:hAnsi="Arial" w:cs="Arial"/>
+          <w:lang w:val="en-US" w:eastAsia="es-ES_tradnl"/>
+        </w:rPr>
+        <w:t>The support to iOS and Android is mentioned in the system requirements, which means that any device with a lack of those, will not enter into the test.</w:t>
+      </w:r>
+    </w:p>
+    <w:p>
+      <w:pPr>
+        <w:pStyle w:val="Prrafodelista"/>
+        <w:numPr>
+          <w:ilvl w:val="0"/>
+          <w:numId w:val="2"/>
+        </w:numPr>
+        <w:spacing w:line="480" w:lineRule="auto"/>
+        <w:rPr>
+          <w:rFonts w:ascii="Arial" w:eastAsia="Times New Roman" w:hAnsi="Arial" w:cs="Arial"/>
+          <w:lang w:val="en-US" w:eastAsia="es-ES_tradnl"/>
+        </w:rPr>
+      </w:pPr>
+      <w:r>
+        <w:rPr>
+          <w:rFonts w:ascii="Arial" w:eastAsia="Times New Roman" w:hAnsi="Arial" w:cs="Arial"/>
+          <w:lang w:val="en-US" w:eastAsia="es-ES_tradnl"/>
+        </w:rPr>
+        <w:t>The routines that every user make of their apps will not contrast with the test cases.</w:t>
+      </w:r>
+    </w:p>
+    <w:p>
+      <w:pPr>
+        <w:spacing w:line="480" w:lineRule="auto"/>
         <w:rPr>
           <w:rFonts w:ascii="Arial" w:eastAsia="Times New Roman" w:hAnsi="Arial" w:cs="Arial"/>
           <w:lang w:val="en-US" w:eastAsia="es-ES_tradnl"/>
@@ -843,13 +1163,213 @@
       </w:pPr>
     </w:p>
     <w:sectPr>
+      <w:headerReference w:type="default" r:id="rId7"/>
+      <w:footerReference w:type="even" r:id="rId8"/>
+      <w:footerReference w:type="default" r:id="rId9"/>
       <w:pgSz w:w="12240" w:h="15840"/>
       <w:pgMar w:top="1417" w:right="1701" w:bottom="1417" w:left="1701" w:header="708" w:footer="708" w:gutter="0"/>
       <w:cols w:space="708"/>
+      <w:titlePg/>
       <w:docGrid w:linePitch="360"/>
     </w:sectPr>
   </w:body>
 </w:document>
+</file>
+
+<file path=word/endnotes.xml><?xml version="1.0" encoding="utf-8"?>
+<w:endnotes xmlns:wpc="http://schemas.microsoft.com/office/word/2010/wordprocessingCanvas" xmlns:cx="http://schemas.microsoft.com/office/drawing/2014/chartex" xmlns:cx1="http://schemas.microsoft.com/office/drawing/2015/9/8/chartex" xmlns:cx2="http://schemas.microsoft.com/office/drawing/2015/10/21/chartex" xmlns:cx3="http://schemas.microsoft.com/office/drawing/2016/5/9/chartex" xmlns:cx4="http://schemas.microsoft.com/office/drawing/2016/5/10/chartex" xmlns:cx5="http://schemas.microsoft.com/office/drawing/2016/5/11/chartex" xmlns:cx6="http://schemas.microsoft.com/office/drawing/2016/5/12/chartex" xmlns:cx7="http://schemas.microsoft.com/office/drawing/2016/5/13/chartex" xmlns:cx8="http://schemas.microsoft.com/office/drawing/2016/5/14/chartex" xmlns:mc="http://schemas.openxmlformats.org/markup-compatibility/2006" xmlns:aink="http://schemas.microsoft.com/office/drawing/2016/ink" xmlns:am3d="http://schemas.microsoft.com/office/drawing/2017/model3d" xmlns:o="urn:schemas-microsoft-com:office:office" xmlns:r="http://schemas.openxmlformats.org/officeDocument/2006/relationships" xmlns:m="http://schemas.openxmlformats.org/officeDocument/2006/math" xmlns:v="urn:schemas-microsoft-com:vml" xmlns:wp14="http://schemas.microsoft.com/office/word/2010/wordprocessingDrawing" xmlns:wp="http://schemas.openxmlformats.org/drawingml/2006/wordprocessingDrawing" xmlns:w10="urn:schemas-microsoft-com:office:word" xmlns:w="http://schemas.openxmlformats.org/wordprocessingml/2006/main" xmlns:w14="http://schemas.microsoft.com/office/word/2010/wordml" xmlns:w15="http://schemas.microsoft.com/office/word/2012/wordml" xmlns:w16cid="http://schemas.microsoft.com/office/word/2016/wordml/cid" xmlns:w16se="http://schemas.microsoft.com/office/word/2015/wordml/symex" xmlns:wpg="http://schemas.microsoft.com/office/word/2010/wordprocessingGroup" xmlns:wpi="http://schemas.microsoft.com/office/word/2010/wordprocessingInk" xmlns:wne="http://schemas.microsoft.com/office/word/2006/wordml" xmlns:wps="http://schemas.microsoft.com/office/word/2010/wordprocessingShape" mc:Ignorable="w14 w15 w16se w16cid wp14">
+  <w:endnote w:type="separator" w:id="-1">
+    <w:p>
+      <w:r>
+        <w:separator/>
+      </w:r>
+    </w:p>
+  </w:endnote>
+  <w:endnote w:type="continuationSeparator" w:id="0">
+    <w:p>
+      <w:r>
+        <w:continuationSeparator/>
+      </w:r>
+    </w:p>
+  </w:endnote>
+</w:endnotes>
+</file>
+
+<file path=word/footer1.xml><?xml version="1.0" encoding="utf-8"?>
+<w:ftr xmlns:wpc="http://schemas.microsoft.com/office/word/2010/wordprocessingCanvas" xmlns:cx="http://schemas.microsoft.com/office/drawing/2014/chartex" xmlns:cx1="http://schemas.microsoft.com/office/drawing/2015/9/8/chartex" xmlns:cx2="http://schemas.microsoft.com/office/drawing/2015/10/21/chartex" xmlns:cx3="http://schemas.microsoft.com/office/drawing/2016/5/9/chartex" xmlns:cx4="http://schemas.microsoft.com/office/drawing/2016/5/10/chartex" xmlns:cx5="http://schemas.microsoft.com/office/drawing/2016/5/11/chartex" xmlns:cx6="http://schemas.microsoft.com/office/drawing/2016/5/12/chartex" xmlns:cx7="http://schemas.microsoft.com/office/drawing/2016/5/13/chartex" xmlns:cx8="http://schemas.microsoft.com/office/drawing/2016/5/14/chartex" xmlns:mc="http://schemas.openxmlformats.org/markup-compatibility/2006" xmlns:aink="http://schemas.microsoft.com/office/drawing/2016/ink" xmlns:am3d="http://schemas.microsoft.com/office/drawing/2017/model3d" xmlns:o="urn:schemas-microsoft-com:office:office" xmlns:r="http://schemas.openxmlformats.org/officeDocument/2006/relationships" xmlns:m="http://schemas.openxmlformats.org/officeDocument/2006/math" xmlns:v="urn:schemas-microsoft-com:vml" xmlns:wp14="http://schemas.microsoft.com/office/word/2010/wordprocessingDrawing" xmlns:wp="http://schemas.openxmlformats.org/drawingml/2006/wordprocessingDrawing" xmlns:w10="urn:schemas-microsoft-com:office:word" xmlns:w="http://schemas.openxmlformats.org/wordprocessingml/2006/main" xmlns:w14="http://schemas.microsoft.com/office/word/2010/wordml" xmlns:w15="http://schemas.microsoft.com/office/word/2012/wordml" xmlns:w16cid="http://schemas.microsoft.com/office/word/2016/wordml/cid" xmlns:w16se="http://schemas.microsoft.com/office/word/2015/wordml/symex" xmlns:wpg="http://schemas.microsoft.com/office/word/2010/wordprocessingGroup" xmlns:wpi="http://schemas.microsoft.com/office/word/2010/wordprocessingInk" xmlns:wne="http://schemas.microsoft.com/office/word/2006/wordml" xmlns:wps="http://schemas.microsoft.com/office/word/2010/wordprocessingShape" mc:Ignorable="w14 w15 w16se w16cid wp14">
+  <w:sdt>
+    <w:sdtPr>
+      <w:rPr>
+        <w:rStyle w:val="Nmerodepgina"/>
+      </w:rPr>
+      <w:id w:val="1232509489"/>
+      <w:docPartObj>
+        <w:docPartGallery w:val="Page Numbers (Bottom of Page)"/>
+        <w:docPartUnique/>
+      </w:docPartObj>
+    </w:sdtPr>
+    <w:sdtEndPr>
+      <w:rPr>
+        <w:rStyle w:val="Nmerodepgina"/>
+      </w:rPr>
+    </w:sdtEndPr>
+    <w:sdtContent>
+      <w:p>
+        <w:pPr>
+          <w:pStyle w:val="Piedepgina"/>
+          <w:framePr w:wrap="none" w:vAnchor="text" w:hAnchor="margin" w:xAlign="right" w:y="1"/>
+          <w:rPr>
+            <w:rStyle w:val="Nmerodepgina"/>
+          </w:rPr>
+        </w:pPr>
+        <w:r>
+          <w:rPr>
+            <w:rStyle w:val="Nmerodepgina"/>
+          </w:rPr>
+          <w:fldChar w:fldCharType="begin"/>
+        </w:r>
+        <w:r>
+          <w:rPr>
+            <w:rStyle w:val="Nmerodepgina"/>
+          </w:rPr>
+          <w:instrText xml:space="preserve"> PAGE </w:instrText>
+        </w:r>
+        <w:r>
+          <w:rPr>
+            <w:rStyle w:val="Nmerodepgina"/>
+          </w:rPr>
+          <w:fldChar w:fldCharType="end"/>
+        </w:r>
+      </w:p>
+    </w:sdtContent>
+  </w:sdt>
+  <w:p>
+    <w:pPr>
+      <w:pStyle w:val="Piedepgina"/>
+      <w:ind w:right="360"/>
+    </w:pPr>
+  </w:p>
+</w:ftr>
+</file>
+
+<file path=word/footer2.xml><?xml version="1.0" encoding="utf-8"?>
+<w:ftr xmlns:wpc="http://schemas.microsoft.com/office/word/2010/wordprocessingCanvas" xmlns:cx="http://schemas.microsoft.com/office/drawing/2014/chartex" xmlns:cx1="http://schemas.microsoft.com/office/drawing/2015/9/8/chartex" xmlns:cx2="http://schemas.microsoft.com/office/drawing/2015/10/21/chartex" xmlns:cx3="http://schemas.microsoft.com/office/drawing/2016/5/9/chartex" xmlns:cx4="http://schemas.microsoft.com/office/drawing/2016/5/10/chartex" xmlns:cx5="http://schemas.microsoft.com/office/drawing/2016/5/11/chartex" xmlns:cx6="http://schemas.microsoft.com/office/drawing/2016/5/12/chartex" xmlns:cx7="http://schemas.microsoft.com/office/drawing/2016/5/13/chartex" xmlns:cx8="http://schemas.microsoft.com/office/drawing/2016/5/14/chartex" xmlns:mc="http://schemas.openxmlformats.org/markup-compatibility/2006" xmlns:aink="http://schemas.microsoft.com/office/drawing/2016/ink" xmlns:am3d="http://schemas.microsoft.com/office/drawing/2017/model3d" xmlns:o="urn:schemas-microsoft-com:office:office" xmlns:r="http://schemas.openxmlformats.org/officeDocument/2006/relationships" xmlns:m="http://schemas.openxmlformats.org/officeDocument/2006/math" xmlns:v="urn:schemas-microsoft-com:vml" xmlns:wp14="http://schemas.microsoft.com/office/word/2010/wordprocessingDrawing" xmlns:wp="http://schemas.openxmlformats.org/drawingml/2006/wordprocessingDrawing" xmlns:w10="urn:schemas-microsoft-com:office:word" xmlns:w="http://schemas.openxmlformats.org/wordprocessingml/2006/main" xmlns:w14="http://schemas.microsoft.com/office/word/2010/wordml" xmlns:w15="http://schemas.microsoft.com/office/word/2012/wordml" xmlns:w16cid="http://schemas.microsoft.com/office/word/2016/wordml/cid" xmlns:w16se="http://schemas.microsoft.com/office/word/2015/wordml/symex" xmlns:wpg="http://schemas.microsoft.com/office/word/2010/wordprocessingGroup" xmlns:wpi="http://schemas.microsoft.com/office/word/2010/wordprocessingInk" xmlns:wne="http://schemas.microsoft.com/office/word/2006/wordml" xmlns:wps="http://schemas.microsoft.com/office/word/2010/wordprocessingShape" mc:Ignorable="w14 w15 w16se w16cid wp14">
+  <w:sdt>
+    <w:sdtPr>
+      <w:rPr>
+        <w:rStyle w:val="Nmerodepgina"/>
+        <w:rFonts w:ascii="Arial" w:hAnsi="Arial" w:cs="Arial"/>
+      </w:rPr>
+      <w:id w:val="-1587061193"/>
+      <w:docPartObj>
+        <w:docPartGallery w:val="Page Numbers (Bottom of Page)"/>
+        <w:docPartUnique/>
+      </w:docPartObj>
+    </w:sdtPr>
+    <w:sdtEndPr>
+      <w:rPr>
+        <w:rStyle w:val="Nmerodepgina"/>
+      </w:rPr>
+    </w:sdtEndPr>
+    <w:sdtContent>
+      <w:p>
+        <w:pPr>
+          <w:pStyle w:val="Piedepgina"/>
+          <w:framePr w:wrap="none" w:vAnchor="text" w:hAnchor="margin" w:xAlign="right" w:y="1"/>
+          <w:rPr>
+            <w:rStyle w:val="Nmerodepgina"/>
+            <w:rFonts w:ascii="Arial" w:hAnsi="Arial" w:cs="Arial"/>
+          </w:rPr>
+        </w:pPr>
+        <w:r>
+          <w:rPr>
+            <w:rStyle w:val="Nmerodepgina"/>
+            <w:rFonts w:ascii="Arial" w:hAnsi="Arial" w:cs="Arial"/>
+          </w:rPr>
+          <w:fldChar w:fldCharType="begin"/>
+        </w:r>
+        <w:r>
+          <w:rPr>
+            <w:rStyle w:val="Nmerodepgina"/>
+            <w:rFonts w:ascii="Arial" w:hAnsi="Arial" w:cs="Arial"/>
+          </w:rPr>
+          <w:instrText xml:space="preserve"> PAGE </w:instrText>
+        </w:r>
+        <w:r>
+          <w:rPr>
+            <w:rStyle w:val="Nmerodepgina"/>
+            <w:rFonts w:ascii="Arial" w:hAnsi="Arial" w:cs="Arial"/>
+          </w:rPr>
+          <w:fldChar w:fldCharType="separate"/>
+        </w:r>
+        <w:r>
+          <w:rPr>
+            <w:rStyle w:val="Nmerodepgina"/>
+            <w:rFonts w:ascii="Arial" w:hAnsi="Arial" w:cs="Arial"/>
+            <w:noProof/>
+          </w:rPr>
+          <w:t>1</w:t>
+        </w:r>
+        <w:r>
+          <w:rPr>
+            <w:rStyle w:val="Nmerodepgina"/>
+            <w:rFonts w:ascii="Arial" w:hAnsi="Arial" w:cs="Arial"/>
+          </w:rPr>
+          <w:fldChar w:fldCharType="end"/>
+        </w:r>
+      </w:p>
+    </w:sdtContent>
+  </w:sdt>
+  <w:p>
+    <w:pPr>
+      <w:pStyle w:val="Piedepgina"/>
+      <w:ind w:right="360"/>
+    </w:pPr>
+  </w:p>
+  <w:p/>
+</w:ftr>
+</file>
+
+<file path=word/footnotes.xml><?xml version="1.0" encoding="utf-8"?>
+<w:footnotes xmlns:wpc="http://schemas.microsoft.com/office/word/2010/wordprocessingCanvas" xmlns:cx="http://schemas.microsoft.com/office/drawing/2014/chartex" xmlns:cx1="http://schemas.microsoft.com/office/drawing/2015/9/8/chartex" xmlns:cx2="http://schemas.microsoft.com/office/drawing/2015/10/21/chartex" xmlns:cx3="http://schemas.microsoft.com/office/drawing/2016/5/9/chartex" xmlns:cx4="http://schemas.microsoft.com/office/drawing/2016/5/10/chartex" xmlns:cx5="http://schemas.microsoft.com/office/drawing/2016/5/11/chartex" xmlns:cx6="http://schemas.microsoft.com/office/drawing/2016/5/12/chartex" xmlns:cx7="http://schemas.microsoft.com/office/drawing/2016/5/13/chartex" xmlns:cx8="http://schemas.microsoft.com/office/drawing/2016/5/14/chartex" xmlns:mc="http://schemas.openxmlformats.org/markup-compatibility/2006" xmlns:aink="http://schemas.microsoft.com/office/drawing/2016/ink" xmlns:am3d="http://schemas.microsoft.com/office/drawing/2017/model3d" xmlns:o="urn:schemas-microsoft-com:office:office" xmlns:r="http://schemas.openxmlformats.org/officeDocument/2006/relationships" xmlns:m="http://schemas.openxmlformats.org/officeDocument/2006/math" xmlns:v="urn:schemas-microsoft-com:vml" xmlns:wp14="http://schemas.microsoft.com/office/word/2010/wordprocessingDrawing" xmlns:wp="http://schemas.openxmlformats.org/drawingml/2006/wordprocessingDrawing" xmlns:w10="urn:schemas-microsoft-com:office:word" xmlns:w="http://schemas.openxmlformats.org/wordprocessingml/2006/main" xmlns:w14="http://schemas.microsoft.com/office/word/2010/wordml" xmlns:w15="http://schemas.microsoft.com/office/word/2012/wordml" xmlns:w16cid="http://schemas.microsoft.com/office/word/2016/wordml/cid" xmlns:w16se="http://schemas.microsoft.com/office/word/2015/wordml/symex" xmlns:wpg="http://schemas.microsoft.com/office/word/2010/wordprocessingGroup" xmlns:wpi="http://schemas.microsoft.com/office/word/2010/wordprocessingInk" xmlns:wne="http://schemas.microsoft.com/office/word/2006/wordml" xmlns:wps="http://schemas.microsoft.com/office/word/2010/wordprocessingShape" mc:Ignorable="w14 w15 w16se w16cid wp14">
+  <w:footnote w:type="separator" w:id="-1">
+    <w:p>
+      <w:r>
+        <w:separator/>
+      </w:r>
+    </w:p>
+  </w:footnote>
+  <w:footnote w:type="continuationSeparator" w:id="0">
+    <w:p>
+      <w:r>
+        <w:continuationSeparator/>
+      </w:r>
+    </w:p>
+  </w:footnote>
+</w:footnotes>
+</file>
+
+<file path=word/header1.xml><?xml version="1.0" encoding="utf-8"?>
+<w:hdr xmlns:wpc="http://schemas.microsoft.com/office/word/2010/wordprocessingCanvas" xmlns:cx="http://schemas.microsoft.com/office/drawing/2014/chartex" xmlns:cx1="http://schemas.microsoft.com/office/drawing/2015/9/8/chartex" xmlns:cx2="http://schemas.microsoft.com/office/drawing/2015/10/21/chartex" xmlns:cx3="http://schemas.microsoft.com/office/drawing/2016/5/9/chartex" xmlns:cx4="http://schemas.microsoft.com/office/drawing/2016/5/10/chartex" xmlns:cx5="http://schemas.microsoft.com/office/drawing/2016/5/11/chartex" xmlns:cx6="http://schemas.microsoft.com/office/drawing/2016/5/12/chartex" xmlns:cx7="http://schemas.microsoft.com/office/drawing/2016/5/13/chartex" xmlns:cx8="http://schemas.microsoft.com/office/drawing/2016/5/14/chartex" xmlns:mc="http://schemas.openxmlformats.org/markup-compatibility/2006" xmlns:aink="http://schemas.microsoft.com/office/drawing/2016/ink" xmlns:am3d="http://schemas.microsoft.com/office/drawing/2017/model3d" xmlns:o="urn:schemas-microsoft-com:office:office" xmlns:r="http://schemas.openxmlformats.org/officeDocument/2006/relationships" xmlns:m="http://schemas.openxmlformats.org/officeDocument/2006/math" xmlns:v="urn:schemas-microsoft-com:vml" xmlns:wp14="http://schemas.microsoft.com/office/word/2010/wordprocessingDrawing" xmlns:wp="http://schemas.openxmlformats.org/drawingml/2006/wordprocessingDrawing" xmlns:w10="urn:schemas-microsoft-com:office:word" xmlns:w="http://schemas.openxmlformats.org/wordprocessingml/2006/main" xmlns:w14="http://schemas.microsoft.com/office/word/2010/wordml" xmlns:w15="http://schemas.microsoft.com/office/word/2012/wordml" xmlns:w16cid="http://schemas.microsoft.com/office/word/2016/wordml/cid" xmlns:w16se="http://schemas.microsoft.com/office/word/2015/wordml/symex" xmlns:wpg="http://schemas.microsoft.com/office/word/2010/wordprocessingGroup" xmlns:wpi="http://schemas.microsoft.com/office/word/2010/wordprocessingInk" xmlns:wne="http://schemas.microsoft.com/office/word/2006/wordml" xmlns:wps="http://schemas.microsoft.com/office/word/2010/wordprocessingShape" mc:Ignorable="w14 w15 w16se w16cid wp14">
+  <w:p>
+    <w:pPr>
+      <w:rPr>
+        <w:rFonts w:ascii="Arial" w:hAnsi="Arial" w:cs="Arial"/>
+      </w:rPr>
+    </w:pPr>
+    <w:r>
+      <w:rPr>
+        <w:rFonts w:ascii="Arial" w:hAnsi="Arial" w:cs="Arial"/>
+      </w:rPr>
+      <w:t>Software Quality Testing</w:t>
+    </w:r>
+  </w:p>
+  <w:p>
+    <w:pPr>
+      <w:pStyle w:val="Encabezado"/>
+    </w:pPr>
+  </w:p>
+</w:hdr>
 </file>
 
 <file path=word/numbering.xml><?xml version="1.0" encoding="utf-8"?>
@@ -943,8 +1463,124 @@
       </w:pPr>
     </w:lvl>
   </w:abstractNum>
+  <w:abstractNum w:abstractNumId="1" w15:restartNumberingAfterBreak="0">
+    <w:nsid w:val="0F7535EA"/>
+    <w:multiLevelType w:val="hybridMultilevel"/>
+    <w:tmpl w:val="012A26C8"/>
+    <w:lvl w:ilvl="0" w:tplc="040A0001">
+      <w:start w:val="1"/>
+      <w:numFmt w:val="bullet"/>
+      <w:lvlText w:val=""/>
+      <w:lvlJc w:val="left"/>
+      <w:pPr>
+        <w:ind w:left="720" w:hanging="360"/>
+      </w:pPr>
+      <w:rPr>
+        <w:rFonts w:ascii="Symbol" w:hAnsi="Symbol" w:hint="default"/>
+      </w:rPr>
+    </w:lvl>
+    <w:lvl w:ilvl="1" w:tplc="040A0003" w:tentative="1">
+      <w:start w:val="1"/>
+      <w:numFmt w:val="bullet"/>
+      <w:lvlText w:val="o"/>
+      <w:lvlJc w:val="left"/>
+      <w:pPr>
+        <w:ind w:left="1440" w:hanging="360"/>
+      </w:pPr>
+      <w:rPr>
+        <w:rFonts w:ascii="Courier New" w:hAnsi="Courier New" w:cs="Courier New" w:hint="default"/>
+      </w:rPr>
+    </w:lvl>
+    <w:lvl w:ilvl="2" w:tplc="040A0005" w:tentative="1">
+      <w:start w:val="1"/>
+      <w:numFmt w:val="bullet"/>
+      <w:lvlText w:val=""/>
+      <w:lvlJc w:val="left"/>
+      <w:pPr>
+        <w:ind w:left="2160" w:hanging="360"/>
+      </w:pPr>
+      <w:rPr>
+        <w:rFonts w:ascii="Wingdings" w:hAnsi="Wingdings" w:hint="default"/>
+      </w:rPr>
+    </w:lvl>
+    <w:lvl w:ilvl="3" w:tplc="040A0001" w:tentative="1">
+      <w:start w:val="1"/>
+      <w:numFmt w:val="bullet"/>
+      <w:lvlText w:val=""/>
+      <w:lvlJc w:val="left"/>
+      <w:pPr>
+        <w:ind w:left="2880" w:hanging="360"/>
+      </w:pPr>
+      <w:rPr>
+        <w:rFonts w:ascii="Symbol" w:hAnsi="Symbol" w:hint="default"/>
+      </w:rPr>
+    </w:lvl>
+    <w:lvl w:ilvl="4" w:tplc="040A0003" w:tentative="1">
+      <w:start w:val="1"/>
+      <w:numFmt w:val="bullet"/>
+      <w:lvlText w:val="o"/>
+      <w:lvlJc w:val="left"/>
+      <w:pPr>
+        <w:ind w:left="3600" w:hanging="360"/>
+      </w:pPr>
+      <w:rPr>
+        <w:rFonts w:ascii="Courier New" w:hAnsi="Courier New" w:cs="Courier New" w:hint="default"/>
+      </w:rPr>
+    </w:lvl>
+    <w:lvl w:ilvl="5" w:tplc="040A0005" w:tentative="1">
+      <w:start w:val="1"/>
+      <w:numFmt w:val="bullet"/>
+      <w:lvlText w:val=""/>
+      <w:lvlJc w:val="left"/>
+      <w:pPr>
+        <w:ind w:left="4320" w:hanging="360"/>
+      </w:pPr>
+      <w:rPr>
+        <w:rFonts w:ascii="Wingdings" w:hAnsi="Wingdings" w:hint="default"/>
+      </w:rPr>
+    </w:lvl>
+    <w:lvl w:ilvl="6" w:tplc="040A0001" w:tentative="1">
+      <w:start w:val="1"/>
+      <w:numFmt w:val="bullet"/>
+      <w:lvlText w:val=""/>
+      <w:lvlJc w:val="left"/>
+      <w:pPr>
+        <w:ind w:left="5040" w:hanging="360"/>
+      </w:pPr>
+      <w:rPr>
+        <w:rFonts w:ascii="Symbol" w:hAnsi="Symbol" w:hint="default"/>
+      </w:rPr>
+    </w:lvl>
+    <w:lvl w:ilvl="7" w:tplc="040A0003" w:tentative="1">
+      <w:start w:val="1"/>
+      <w:numFmt w:val="bullet"/>
+      <w:lvlText w:val="o"/>
+      <w:lvlJc w:val="left"/>
+      <w:pPr>
+        <w:ind w:left="5760" w:hanging="360"/>
+      </w:pPr>
+      <w:rPr>
+        <w:rFonts w:ascii="Courier New" w:hAnsi="Courier New" w:cs="Courier New" w:hint="default"/>
+      </w:rPr>
+    </w:lvl>
+    <w:lvl w:ilvl="8" w:tplc="040A0005" w:tentative="1">
+      <w:start w:val="1"/>
+      <w:numFmt w:val="bullet"/>
+      <w:lvlText w:val=""/>
+      <w:lvlJc w:val="left"/>
+      <w:pPr>
+        <w:ind w:left="6480" w:hanging="360"/>
+      </w:pPr>
+      <w:rPr>
+        <w:rFonts w:ascii="Wingdings" w:hAnsi="Wingdings" w:hint="default"/>
+      </w:rPr>
+    </w:lvl>
+  </w:abstractNum>
   <w:num w:numId="1">
     <w:abstractNumId w:val="0"/>
+  </w:num>
+  <w:num w:numId="2">
+    <w:abstractNumId w:val="1"/>
   </w:num>
 </w:numbering>
 </file>
@@ -1396,6 +2032,56 @@
       <w:contextualSpacing/>
     </w:pPr>
   </w:style>
+  <w:style w:type="paragraph" w:styleId="Encabezado">
+    <w:name w:val="header"/>
+    <w:basedOn w:val="Normal"/>
+    <w:link w:val="EncabezadoCar"/>
+    <w:uiPriority w:val="99"/>
+    <w:unhideWhenUsed/>
+    <w:rsid w:val="00D76C78"/>
+    <w:pPr>
+      <w:tabs>
+        <w:tab w:val="center" w:pos="4419"/>
+        <w:tab w:val="right" w:pos="8838"/>
+      </w:tabs>
+    </w:pPr>
+  </w:style>
+  <w:style w:type="character" w:customStyle="1" w:styleId="EncabezadoCar">
+    <w:name w:val="Encabezado Car"/>
+    <w:basedOn w:val="Fuentedeprrafopredeter"/>
+    <w:link w:val="Encabezado"/>
+    <w:uiPriority w:val="99"/>
+    <w:rsid w:val="00D76C78"/>
+  </w:style>
+  <w:style w:type="paragraph" w:styleId="Piedepgina">
+    <w:name w:val="footer"/>
+    <w:basedOn w:val="Normal"/>
+    <w:link w:val="PiedepginaCar"/>
+    <w:uiPriority w:val="99"/>
+    <w:unhideWhenUsed/>
+    <w:rsid w:val="00D76C78"/>
+    <w:pPr>
+      <w:tabs>
+        <w:tab w:val="center" w:pos="4419"/>
+        <w:tab w:val="right" w:pos="8838"/>
+      </w:tabs>
+    </w:pPr>
+  </w:style>
+  <w:style w:type="character" w:customStyle="1" w:styleId="PiedepginaCar">
+    <w:name w:val="Pie de página Car"/>
+    <w:basedOn w:val="Fuentedeprrafopredeter"/>
+    <w:link w:val="Piedepgina"/>
+    <w:uiPriority w:val="99"/>
+    <w:rsid w:val="00D76C78"/>
+  </w:style>
+  <w:style w:type="character" w:styleId="Nmerodepgina">
+    <w:name w:val="page number"/>
+    <w:basedOn w:val="Fuentedeprrafopredeter"/>
+    <w:uiPriority w:val="99"/>
+    <w:semiHidden/>
+    <w:unhideWhenUsed/>
+    <w:rsid w:val="00D76C78"/>
+  </w:style>
 </w:styles>
 </file>
 

</xml_diff>